<commit_message>
Update TRAB FINAL PARTE 1 e meio.docx
</commit_message>
<xml_diff>
--- a/TRAB FINAL PARTE 1 e meio.docx
+++ b/TRAB FINAL PARTE 1 e meio.docx
@@ -830,18 +830,30 @@
       <w:pPr>
         <w:rPr>
           <w:rFonts w:ascii="Arial" w:hAnsi="Arial" w:cs="Arial"/>
+          <w:b/>
           <w:sz w:val="28"/>
           <w:szCs w:val="28"/>
         </w:rPr>
       </w:pPr>
-      <w:r>
+    </w:p>
+    <w:p>
+      <w:pPr>
         <w:rPr>
           <w:rFonts w:ascii="Arial" w:hAnsi="Arial" w:cs="Arial"/>
           <w:b/>
           <w:sz w:val="28"/>
           <w:szCs w:val="28"/>
         </w:rPr>
-        <w:lastRenderedPageBreak/>
+      </w:pPr>
+      <w:bookmarkStart w:id="0" w:name="_GoBack"/>
+      <w:bookmarkEnd w:id="0"/>
+      <w:r>
+        <w:rPr>
+          <w:rFonts w:ascii="Arial" w:hAnsi="Arial" w:cs="Arial"/>
+          <w:b/>
+          <w:sz w:val="28"/>
+          <w:szCs w:val="28"/>
+        </w:rPr>
         <w:t>E</w:t>
       </w:r>
       <w:r>
@@ -861,6 +873,15 @@
         </w:rPr>
         <w:t>:</w:t>
       </w:r>
+    </w:p>
+    <w:p>
+      <w:pPr>
+        <w:rPr>
+          <w:rFonts w:ascii="Arial" w:hAnsi="Arial" w:cs="Arial"/>
+          <w:sz w:val="28"/>
+          <w:szCs w:val="28"/>
+        </w:rPr>
+      </w:pPr>
     </w:p>
     <w:p>
       <w:pPr>
@@ -5360,8 +5381,6 @@
         </w:rPr>
         <w:t>do circuito</w:t>
       </w:r>
-      <w:bookmarkStart w:id="0" w:name="_GoBack"/>
-      <w:bookmarkEnd w:id="0"/>
       <w:r>
         <w:rPr>
           <w:rFonts w:ascii="Arial" w:eastAsiaTheme="minorEastAsia" w:hAnsi="Arial" w:cs="Arial"/>

</xml_diff>